<commit_message>
Corrección de Esquema Relacional y Diseño Fisico
</commit_message>
<xml_diff>
--- a/BaseDeDatos/Esquema Relacional.docx
+++ b/BaseDeDatos/Esquema Relacional.docx
@@ -1,6 +1,6 @@
 
 <file path=word/document.xml><?xml version="1.0" encoding="utf-8"?>
-<w:document xmlns:wpc="http://schemas.microsoft.com/office/word/2010/wordprocessingCanvas" xmlns:cx="http://schemas.microsoft.com/office/drawing/2014/chartex" xmlns:mc="http://schemas.openxmlformats.org/markup-compatibility/2006" xmlns:o="urn:schemas-microsoft-com:office:office" xmlns:r="http://schemas.openxmlformats.org/officeDocument/2006/relationships" xmlns:m="http://schemas.openxmlformats.org/officeDocument/2006/math" xmlns:v="urn:schemas-microsoft-com:vml" xmlns:wp14="http://schemas.microsoft.com/office/word/2010/wordprocessingDrawing" xmlns:wp="http://schemas.openxmlformats.org/drawingml/2006/wordprocessingDrawing" xmlns:w10="urn:schemas-microsoft-com:office:word" xmlns:w="http://schemas.openxmlformats.org/wordprocessingml/2006/main" xmlns:w14="http://schemas.microsoft.com/office/word/2010/wordml" xmlns:w15="http://schemas.microsoft.com/office/word/2012/wordml" xmlns:w16se="http://schemas.microsoft.com/office/word/2015/wordml/symex" xmlns:wpg="http://schemas.microsoft.com/office/word/2010/wordprocessingGroup" xmlns:wpi="http://schemas.microsoft.com/office/word/2010/wordprocessingInk" xmlns:wne="http://schemas.microsoft.com/office/word/2006/wordml" xmlns:wps="http://schemas.microsoft.com/office/word/2010/wordprocessingShape" mc:Ignorable="w14 w15 w16se wp14">
+<w:document xmlns:wpc="http://schemas.microsoft.com/office/word/2010/wordprocessingCanvas" xmlns:cx="http://schemas.microsoft.com/office/drawing/2014/chartex" xmlns:cx1="http://schemas.microsoft.com/office/drawing/2015/9/8/chartex" xmlns:cx2="http://schemas.microsoft.com/office/drawing/2015/10/21/chartex" xmlns:cx3="http://schemas.microsoft.com/office/drawing/2016/5/9/chartex" xmlns:cx4="http://schemas.microsoft.com/office/drawing/2016/5/10/chartex" xmlns:cx5="http://schemas.microsoft.com/office/drawing/2016/5/11/chartex" xmlns:cx6="http://schemas.microsoft.com/office/drawing/2016/5/12/chartex" xmlns:cx7="http://schemas.microsoft.com/office/drawing/2016/5/13/chartex" xmlns:cx8="http://schemas.microsoft.com/office/drawing/2016/5/14/chartex" xmlns:mc="http://schemas.openxmlformats.org/markup-compatibility/2006" xmlns:aink="http://schemas.microsoft.com/office/drawing/2016/ink" xmlns:am3d="http://schemas.microsoft.com/office/drawing/2017/model3d" xmlns:o="urn:schemas-microsoft-com:office:office" xmlns:r="http://schemas.openxmlformats.org/officeDocument/2006/relationships" xmlns:m="http://schemas.openxmlformats.org/officeDocument/2006/math" xmlns:v="urn:schemas-microsoft-com:vml" xmlns:wp14="http://schemas.microsoft.com/office/word/2010/wordprocessingDrawing" xmlns:wp="http://schemas.openxmlformats.org/drawingml/2006/wordprocessingDrawing" xmlns:w10="urn:schemas-microsoft-com:office:word" xmlns:w="http://schemas.openxmlformats.org/wordprocessingml/2006/main" xmlns:w14="http://schemas.microsoft.com/office/word/2010/wordml" xmlns:w15="http://schemas.microsoft.com/office/word/2012/wordml" xmlns:w16cex="http://schemas.microsoft.com/office/word/2018/wordml/cex" xmlns:w16cid="http://schemas.microsoft.com/office/word/2016/wordml/cid" xmlns:w16="http://schemas.microsoft.com/office/word/2018/wordml" xmlns:w16se="http://schemas.microsoft.com/office/word/2015/wordml/symex" xmlns:wpg="http://schemas.microsoft.com/office/word/2010/wordprocessingGroup" xmlns:wpi="http://schemas.microsoft.com/office/word/2010/wordprocessingInk" xmlns:wne="http://schemas.microsoft.com/office/word/2006/wordml" xmlns:wps="http://schemas.microsoft.com/office/word/2010/wordprocessingShape" mc:Ignorable="w14 w15 w16se w16cid w16 w16cex wp14">
   <w:body>
     <w:p>
       <w:pPr>
@@ -12,16 +12,16 @@
           <w:lang w:eastAsia="es-ES"/>
         </w:rPr>
         <w:drawing>
-          <wp:anchor distT="0" distB="0" distL="114300" distR="114300" simplePos="0" relativeHeight="251658240" behindDoc="0" locked="0" layoutInCell="1" allowOverlap="1" wp14:anchorId="549E9D47" wp14:editId="79DEA707">
+          <wp:anchor distT="0" distB="0" distL="114300" distR="114300" simplePos="0" relativeHeight="251658240" behindDoc="0" locked="0" layoutInCell="1" allowOverlap="1" wp14:anchorId="549E9D47" wp14:editId="1B0052EE">
             <wp:simplePos x="0" y="0"/>
             <wp:positionH relativeFrom="column">
               <wp:posOffset>-422910</wp:posOffset>
             </wp:positionH>
             <wp:positionV relativeFrom="paragraph">
-              <wp:posOffset>116205</wp:posOffset>
+              <wp:posOffset>118745</wp:posOffset>
             </wp:positionV>
-            <wp:extent cx="6379210" cy="3505200"/>
-            <wp:effectExtent l="0" t="0" r="2540" b="0"/>
+            <wp:extent cx="6379210" cy="3499485"/>
+            <wp:effectExtent l="0" t="0" r="2540" b="5715"/>
             <wp:wrapSquare wrapText="bothSides"/>
             <wp:docPr id="1" name="Imagen 1"/>
             <wp:cNvGraphicFramePr>
@@ -31,20 +31,19 @@
               <a:graphicData uri="http://schemas.openxmlformats.org/drawingml/2006/picture">
                 <pic:pic xmlns:pic="http://schemas.openxmlformats.org/drawingml/2006/picture">
                   <pic:nvPicPr>
-                    <pic:cNvPr id="0" name="Picture 1"/>
+                    <pic:cNvPr id="1" name="Imagen 1"/>
                     <pic:cNvPicPr>
                       <a:picLocks noChangeAspect="1" noChangeArrowheads="1"/>
                     </pic:cNvPicPr>
                   </pic:nvPicPr>
                   <pic:blipFill>
-                    <a:blip r:embed="rId4">
+                    <a:blip r:embed="rId5">
                       <a:extLst>
                         <a:ext uri="{28A0092B-C50C-407E-A947-70E740481C1C}">
                           <a14:useLocalDpi xmlns:a14="http://schemas.microsoft.com/office/drawing/2010/main" val="0"/>
                         </a:ext>
                       </a:extLst>
                     </a:blip>
-                    <a:srcRect/>
                     <a:stretch>
                       <a:fillRect/>
                     </a:stretch>
@@ -52,7 +51,7 @@
                   <pic:spPr bwMode="auto">
                     <a:xfrm>
                       <a:off x="0" y="0"/>
-                      <a:ext cx="6379210" cy="3505200"/>
+                      <a:ext cx="6379210" cy="3499485"/>
                     </a:xfrm>
                     <a:prstGeom prst="rect">
                       <a:avLst/>
@@ -65,6 +64,9 @@
                 </pic:pic>
               </a:graphicData>
             </a:graphic>
+            <wp14:sizeRelV relativeFrom="margin">
+              <wp14:pctHeight>0</wp14:pctHeight>
+            </wp14:sizeRelV>
           </wp:anchor>
         </w:drawing>
       </w:r>
@@ -144,7 +146,7 @@
               </wp:anchor>
             </w:drawing>
           </mc:Choice>
-          <mc:Fallback xmlns:w16="http://schemas.microsoft.com/office/word/2018/wordml" xmlns:w16cid="http://schemas.microsoft.com/office/word/2016/wordml/cid" xmlns:w16cex="http://schemas.microsoft.com/office/word/2018/wordml/cex" xmlns:am3d="http://schemas.microsoft.com/office/drawing/2017/model3d" xmlns:aink="http://schemas.microsoft.com/office/drawing/2016/ink" xmlns:cx8="http://schemas.microsoft.com/office/drawing/2016/5/14/chartex" xmlns:cx7="http://schemas.microsoft.com/office/drawing/2016/5/13/chartex" xmlns:cx6="http://schemas.microsoft.com/office/drawing/2016/5/12/chartex" xmlns:cx5="http://schemas.microsoft.com/office/drawing/2016/5/11/chartex" xmlns:cx4="http://schemas.microsoft.com/office/drawing/2016/5/10/chartex" xmlns:cx3="http://schemas.microsoft.com/office/drawing/2016/5/9/chartex" xmlns:cx2="http://schemas.microsoft.com/office/drawing/2015/10/21/chartex" xmlns:cx1="http://schemas.microsoft.com/office/drawing/2015/9/8/chartex">
+          <mc:Fallback>
             <w:pict>
               <v:shapetype w14:anchorId="2DECCCB0" id="_x0000_t34" coordsize="21600,21600" o:spt="34" o:oned="t" adj="10800" path="m,l@0,0@0,21600,21600,21600e" filled="f">
                 <v:stroke joinstyle="miter"/>
@@ -222,7 +224,7 @@
               </wp:anchor>
             </w:drawing>
           </mc:Choice>
-          <mc:Fallback xmlns:w16="http://schemas.microsoft.com/office/word/2018/wordml" xmlns:w16cid="http://schemas.microsoft.com/office/word/2016/wordml/cid" xmlns:w16cex="http://schemas.microsoft.com/office/word/2018/wordml/cex" xmlns:am3d="http://schemas.microsoft.com/office/drawing/2017/model3d" xmlns:aink="http://schemas.microsoft.com/office/drawing/2016/ink" xmlns:cx8="http://schemas.microsoft.com/office/drawing/2016/5/14/chartex" xmlns:cx7="http://schemas.microsoft.com/office/drawing/2016/5/13/chartex" xmlns:cx6="http://schemas.microsoft.com/office/drawing/2016/5/12/chartex" xmlns:cx5="http://schemas.microsoft.com/office/drawing/2016/5/11/chartex" xmlns:cx4="http://schemas.microsoft.com/office/drawing/2016/5/10/chartex" xmlns:cx3="http://schemas.microsoft.com/office/drawing/2016/5/9/chartex" xmlns:cx2="http://schemas.microsoft.com/office/drawing/2015/10/21/chartex" xmlns:cx1="http://schemas.microsoft.com/office/drawing/2015/9/8/chartex">
+          <mc:Fallback>
             <w:pict>
               <v:shapetype w14:anchorId="5CE4042D" id="_x0000_t32" coordsize="21600,21600" o:spt="32" o:oned="t" path="m,l21600,21600e" filled="f">
                 <v:path arrowok="t" fillok="f" o:connecttype="none"/>
@@ -323,7 +325,7 @@
               </wp:anchor>
             </w:drawing>
           </mc:Choice>
-          <mc:Fallback xmlns:w16="http://schemas.microsoft.com/office/word/2018/wordml" xmlns:w16cid="http://schemas.microsoft.com/office/word/2016/wordml/cid" xmlns:w16cex="http://schemas.microsoft.com/office/word/2018/wordml/cex" xmlns:am3d="http://schemas.microsoft.com/office/drawing/2017/model3d" xmlns:aink="http://schemas.microsoft.com/office/drawing/2016/ink" xmlns:cx8="http://schemas.microsoft.com/office/drawing/2016/5/14/chartex" xmlns:cx7="http://schemas.microsoft.com/office/drawing/2016/5/13/chartex" xmlns:cx6="http://schemas.microsoft.com/office/drawing/2016/5/12/chartex" xmlns:cx5="http://schemas.microsoft.com/office/drawing/2016/5/11/chartex" xmlns:cx4="http://schemas.microsoft.com/office/drawing/2016/5/10/chartex" xmlns:cx3="http://schemas.microsoft.com/office/drawing/2016/5/9/chartex" xmlns:cx2="http://schemas.microsoft.com/office/drawing/2015/10/21/chartex" xmlns:cx1="http://schemas.microsoft.com/office/drawing/2015/9/8/chartex">
+          <mc:Fallback>
             <w:pict>
               <v:shape w14:anchorId="407CC92C" id="Conector recto de flecha 3" o:spid="_x0000_s1026" type="#_x0000_t32" style="position:absolute;margin-left:71.7pt;margin-top:15.8pt;width:21.75pt;height:29.25pt;flip:x;z-index:251660288;visibility:visible;mso-wrap-style:square;mso-wrap-distance-left:9pt;mso-wrap-distance-top:0;mso-wrap-distance-right:9pt;mso-wrap-distance-bottom:0;mso-position-horizontal:absolute;mso-position-horizontal-relative:text;mso-position-vertical:absolute;mso-position-vertical-relative:text" o:gfxdata="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" strokecolor="#4472c4 [3204]" strokeweight=".5pt">
                 <v:stroke endarrow="block" joinstyle="miter"/>
@@ -428,7 +430,7 @@
               </wp:anchor>
             </w:drawing>
           </mc:Choice>
-          <mc:Fallback xmlns:w16="http://schemas.microsoft.com/office/word/2018/wordml" xmlns:w16cid="http://schemas.microsoft.com/office/word/2016/wordml/cid" xmlns:w16cex="http://schemas.microsoft.com/office/word/2018/wordml/cex" xmlns:am3d="http://schemas.microsoft.com/office/drawing/2017/model3d" xmlns:aink="http://schemas.microsoft.com/office/drawing/2016/ink" xmlns:cx8="http://schemas.microsoft.com/office/drawing/2016/5/14/chartex" xmlns:cx7="http://schemas.microsoft.com/office/drawing/2016/5/13/chartex" xmlns:cx6="http://schemas.microsoft.com/office/drawing/2016/5/12/chartex" xmlns:cx5="http://schemas.microsoft.com/office/drawing/2016/5/11/chartex" xmlns:cx4="http://schemas.microsoft.com/office/drawing/2016/5/10/chartex" xmlns:cx3="http://schemas.microsoft.com/office/drawing/2016/5/9/chartex" xmlns:cx2="http://schemas.microsoft.com/office/drawing/2015/10/21/chartex" xmlns:cx1="http://schemas.microsoft.com/office/drawing/2015/9/8/chartex">
+          <mc:Fallback>
             <w:pict>
               <v:shape w14:anchorId="7DF1332A" id="Conector recto de flecha 4" o:spid="_x0000_s1026" type="#_x0000_t32" style="position:absolute;margin-left:58.95pt;margin-top:18.05pt;width:0;height:23.25pt;flip:y;z-index:251661312;visibility:visible;mso-wrap-style:square;mso-wrap-distance-left:9pt;mso-wrap-distance-top:0;mso-wrap-distance-right:9pt;mso-wrap-distance-bottom:0;mso-position-horizontal:absolute;mso-position-horizontal-relative:text;mso-position-vertical:absolute;mso-position-vertical-relative:text" o:gfxdata="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" strokecolor="#4472c4 [3204]" strokeweight=".5pt">
                 <v:stroke endarrow="block" joinstyle="miter"/>
@@ -541,7 +543,7 @@
               </wp:anchor>
             </w:drawing>
           </mc:Choice>
-          <mc:Fallback xmlns:w16="http://schemas.microsoft.com/office/word/2018/wordml" xmlns:w16cid="http://schemas.microsoft.com/office/word/2016/wordml/cid" xmlns:w16cex="http://schemas.microsoft.com/office/word/2018/wordml/cex" xmlns:am3d="http://schemas.microsoft.com/office/drawing/2017/model3d" xmlns:aink="http://schemas.microsoft.com/office/drawing/2016/ink" xmlns:cx8="http://schemas.microsoft.com/office/drawing/2016/5/14/chartex" xmlns:cx7="http://schemas.microsoft.com/office/drawing/2016/5/13/chartex" xmlns:cx6="http://schemas.microsoft.com/office/drawing/2016/5/12/chartex" xmlns:cx5="http://schemas.microsoft.com/office/drawing/2016/5/11/chartex" xmlns:cx4="http://schemas.microsoft.com/office/drawing/2016/5/10/chartex" xmlns:cx3="http://schemas.microsoft.com/office/drawing/2016/5/9/chartex" xmlns:cx2="http://schemas.microsoft.com/office/drawing/2015/10/21/chartex" xmlns:cx1="http://schemas.microsoft.com/office/drawing/2015/9/8/chartex">
+          <mc:Fallback>
             <w:pict>
               <v:shape w14:anchorId="5C538CD4" id="Conector recto de flecha 5" o:spid="_x0000_s1026" type="#_x0000_t32" style="position:absolute;margin-left:54.45pt;margin-top:18.05pt;width:64.5pt;height:26.25pt;flip:x;z-index:251662336;visibility:visible;mso-wrap-style:square;mso-wrap-distance-left:9pt;mso-wrap-distance-top:0;mso-wrap-distance-right:9pt;mso-wrap-distance-bottom:0;mso-position-horizontal:absolute;mso-position-horizontal-relative:text;mso-position-vertical:absolute;mso-position-vertical-relative:text" o:gfxdata="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" strokecolor="#4472c4 [3204]" strokeweight=".5pt">
                 <v:stroke endarrow="block" joinstyle="miter"/>
@@ -740,7 +742,7 @@
               </wp:anchor>
             </w:drawing>
           </mc:Choice>
-          <mc:Fallback xmlns:w16="http://schemas.microsoft.com/office/word/2018/wordml" xmlns:w16cid="http://schemas.microsoft.com/office/word/2016/wordml/cid" xmlns:w16cex="http://schemas.microsoft.com/office/word/2018/wordml/cex" xmlns:am3d="http://schemas.microsoft.com/office/drawing/2017/model3d" xmlns:aink="http://schemas.microsoft.com/office/drawing/2016/ink" xmlns:cx8="http://schemas.microsoft.com/office/drawing/2016/5/14/chartex" xmlns:cx7="http://schemas.microsoft.com/office/drawing/2016/5/13/chartex" xmlns:cx6="http://schemas.microsoft.com/office/drawing/2016/5/12/chartex" xmlns:cx5="http://schemas.microsoft.com/office/drawing/2016/5/11/chartex" xmlns:cx4="http://schemas.microsoft.com/office/drawing/2016/5/10/chartex" xmlns:cx3="http://schemas.microsoft.com/office/drawing/2016/5/9/chartex" xmlns:cx2="http://schemas.microsoft.com/office/drawing/2015/10/21/chartex" xmlns:cx1="http://schemas.microsoft.com/office/drawing/2015/9/8/chartex">
+          <mc:Fallback>
             <w:pict>
               <v:shape w14:anchorId="3D441018" id="Conector recto de flecha 7" o:spid="_x0000_s1026" type="#_x0000_t32" style="position:absolute;margin-left:50.7pt;margin-top:16.6pt;width:6.75pt;height:29.25pt;flip:x y;z-index:251663360;visibility:visible;mso-wrap-style:square;mso-wrap-distance-left:9pt;mso-wrap-distance-top:0;mso-wrap-distance-right:9pt;mso-wrap-distance-bottom:0;mso-position-horizontal:absolute;mso-position-horizontal-relative:text;mso-position-vertical:absolute;mso-position-vertical-relative:text" o:gfxdata="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" strokecolor="#4472c4 [3204]" strokeweight=".5pt">
                 <v:stroke endarrow="block" joinstyle="miter"/>
@@ -789,7 +791,7 @@
         <mc:AlternateContent>
           <mc:Choice Requires="wps">
             <w:drawing>
-              <wp:anchor distT="0" distB="0" distL="114300" distR="114300" simplePos="0" relativeHeight="251666432" behindDoc="0" locked="0" layoutInCell="1" allowOverlap="1" wp14:anchorId="4845D211" wp14:editId="6F02B1CC">
+              <wp:anchor distT="0" distB="0" distL="114300" distR="114300" simplePos="0" relativeHeight="251666432" behindDoc="0" locked="0" layoutInCell="1" allowOverlap="1" wp14:anchorId="4845D211" wp14:editId="5ABD2559">
                 <wp:simplePos x="0" y="0"/>
                 <wp:positionH relativeFrom="column">
                   <wp:posOffset>929640</wp:posOffset>
@@ -798,7 +800,7 @@
                   <wp:posOffset>204470</wp:posOffset>
                 </wp:positionV>
                 <wp:extent cx="190500" cy="371475"/>
-                <wp:effectExtent l="0" t="38100" r="57150" b="28575"/>
+                <wp:effectExtent l="38100" t="0" r="19050" b="47625"/>
                 <wp:wrapNone/>
                 <wp:docPr id="6" name="Conector recto de flecha 6"/>
                 <wp:cNvGraphicFramePr/>
@@ -807,7 +809,7 @@
                     <wps:wsp>
                       <wps:cNvCnPr/>
                       <wps:spPr>
-                        <a:xfrm flipV="1">
+                        <a:xfrm flipH="1">
                           <a:off x="0" y="0"/>
                           <a:ext cx="190500" cy="371475"/>
                         </a:xfrm>
@@ -841,11 +843,11 @@
           </mc:Choice>
           <mc:Fallback>
             <w:pict>
-              <v:shapetype w14:anchorId="64173BC9" id="_x0000_t32" coordsize="21600,21600" o:spt="32" o:oned="t" path="m,l21600,21600e" filled="f">
+              <v:shapetype w14:anchorId="355B5E9E" id="_x0000_t32" coordsize="21600,21600" o:spt="32" o:oned="t" path="m,l21600,21600e" filled="f">
                 <v:path arrowok="t" fillok="f" o:connecttype="none"/>
                 <o:lock v:ext="edit" shapetype="t"/>
               </v:shapetype>
-              <v:shape id="Conector recto de flecha 6" o:spid="_x0000_s1026" type="#_x0000_t32" style="position:absolute;margin-left:73.2pt;margin-top:16.1pt;width:15pt;height:29.25pt;flip:y;z-index:251666432;visibility:visible;mso-wrap-style:square;mso-wrap-distance-left:9pt;mso-wrap-distance-top:0;mso-wrap-distance-right:9pt;mso-wrap-distance-bottom:0;mso-position-horizontal:absolute;mso-position-horizontal-relative:text;mso-position-vertical:absolute;mso-position-vertical-relative:text" o:gfxdata="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" strokecolor="#4472c4 [3204]" strokeweight=".5pt">
+              <v:shape id="Conector recto de flecha 6" o:spid="_x0000_s1026" type="#_x0000_t32" style="position:absolute;margin-left:73.2pt;margin-top:16.1pt;width:15pt;height:29.25pt;flip:x;z-index:251666432;visibility:visible;mso-wrap-style:square;mso-wrap-distance-left:9pt;mso-wrap-distance-top:0;mso-wrap-distance-right:9pt;mso-wrap-distance-bottom:0;mso-position-horizontal:absolute;mso-position-horizontal-relative:text;mso-position-vertical:absolute;mso-position-vertical-relative:text" o:gfxdata="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" strokecolor="#4472c4 [3204]" strokeweight=".5pt">
                 <v:stroke endarrow="block" joinstyle="miter"/>
               </v:shape>
             </w:pict>
@@ -867,9 +869,6 @@
         <w:t xml:space="preserve">, </w:t>
       </w:r>
       <w:r>
-        <w:rPr>
-          <w:u w:val="dash"/>
-        </w:rPr>
         <w:t>NIF</w:t>
       </w:r>
       <w:r>
@@ -946,8 +945,6 @@
       <w:r>
         <w:t>_dam</w:t>
       </w:r>
-      <w:bookmarkStart w:id="0" w:name="_GoBack"/>
-      <w:bookmarkEnd w:id="0"/>
       <w:r>
         <w:t xml:space="preserve"> COLLATE utf8mb4_spanish_ci;</w:t>
       </w:r>
@@ -1087,6 +1084,46 @@
       <w:proofErr w:type="spellStart"/>
       <w:proofErr w:type="gramStart"/>
       <w:r>
+        <w:t>char</w:t>
+      </w:r>
+      <w:proofErr w:type="spellEnd"/>
+      <w:r>
+        <w:t>(</w:t>
+      </w:r>
+      <w:proofErr w:type="gramEnd"/>
+      <w:r>
+        <w:t>9</w:t>
+      </w:r>
+      <w:r>
+        <w:t xml:space="preserve">) </w:t>
+      </w:r>
+      <w:proofErr w:type="spellStart"/>
+      <w:r>
+        <w:t>primary</w:t>
+      </w:r>
+      <w:proofErr w:type="spellEnd"/>
+      <w:r>
+        <w:t xml:space="preserve"> </w:t>
+      </w:r>
+      <w:proofErr w:type="spellStart"/>
+      <w:r>
+        <w:t>key</w:t>
+      </w:r>
+      <w:proofErr w:type="spellEnd"/>
+      <w:r>
+        <w:t>,</w:t>
+      </w:r>
+    </w:p>
+    <w:p>
+      <w:pPr>
+        <w:jc w:val="both"/>
+      </w:pPr>
+      <w:r>
+        <w:t xml:space="preserve">nombre </w:t>
+      </w:r>
+      <w:proofErr w:type="spellStart"/>
+      <w:proofErr w:type="gramStart"/>
+      <w:r>
         <w:t>varchar</w:t>
       </w:r>
       <w:proofErr w:type="spellEnd"/>
@@ -1099,6 +1136,206 @@
       </w:r>
       <w:proofErr w:type="spellStart"/>
       <w:r>
+        <w:t>unique</w:t>
+      </w:r>
+      <w:proofErr w:type="spellEnd"/>
+      <w:r>
+        <w:t xml:space="preserve"> </w:t>
+      </w:r>
+      <w:proofErr w:type="spellStart"/>
+      <w:r>
+        <w:t>not</w:t>
+      </w:r>
+      <w:proofErr w:type="spellEnd"/>
+      <w:r>
+        <w:t xml:space="preserve"> </w:t>
+      </w:r>
+      <w:proofErr w:type="spellStart"/>
+      <w:r>
+        <w:t>null</w:t>
+      </w:r>
+      <w:proofErr w:type="spellEnd"/>
+      <w:r>
+        <w:t>,</w:t>
+      </w:r>
+    </w:p>
+    <w:p>
+      <w:pPr>
+        <w:jc w:val="both"/>
+      </w:pPr>
+      <w:proofErr w:type="spellStart"/>
+      <w:r>
+        <w:t>nombre_propietario</w:t>
+      </w:r>
+      <w:proofErr w:type="spellEnd"/>
+      <w:r>
+        <w:t xml:space="preserve"> </w:t>
+      </w:r>
+      <w:proofErr w:type="spellStart"/>
+      <w:proofErr w:type="gramStart"/>
+      <w:r>
+        <w:t>varchar</w:t>
+      </w:r>
+      <w:proofErr w:type="spellEnd"/>
+      <w:r>
+        <w:t>(</w:t>
+      </w:r>
+      <w:proofErr w:type="gramEnd"/>
+      <w:r>
+        <w:t xml:space="preserve">40) </w:t>
+      </w:r>
+      <w:proofErr w:type="spellStart"/>
+      <w:r>
+        <w:t>not</w:t>
+      </w:r>
+      <w:proofErr w:type="spellEnd"/>
+      <w:r>
+        <w:t xml:space="preserve"> </w:t>
+      </w:r>
+      <w:proofErr w:type="spellStart"/>
+      <w:r>
+        <w:t>null</w:t>
+      </w:r>
+      <w:proofErr w:type="spellEnd"/>
+      <w:r>
+        <w:t>,</w:t>
+      </w:r>
+    </w:p>
+    <w:p>
+      <w:pPr>
+        <w:jc w:val="both"/>
+      </w:pPr>
+      <w:r>
+        <w:t xml:space="preserve">tipo </w:t>
+      </w:r>
+      <w:proofErr w:type="spellStart"/>
+      <w:r>
+        <w:t>enum</w:t>
+      </w:r>
+      <w:proofErr w:type="spellEnd"/>
+      <w:r>
+        <w:t xml:space="preserve"> ('</w:t>
+      </w:r>
+      <w:r>
+        <w:t>BAR</w:t>
+      </w:r>
+      <w:r>
+        <w:t>', '</w:t>
+      </w:r>
+      <w:r>
+        <w:t>CAFETERÍA</w:t>
+      </w:r>
+      <w:r>
+        <w:t>', '</w:t>
+      </w:r>
+      <w:r>
+        <w:t>RESTAURANTE</w:t>
+      </w:r>
+      <w:r>
+        <w:t xml:space="preserve">') </w:t>
+      </w:r>
+      <w:proofErr w:type="spellStart"/>
+      <w:r>
+        <w:t>not</w:t>
+      </w:r>
+      <w:proofErr w:type="spellEnd"/>
+      <w:r>
+        <w:t xml:space="preserve"> </w:t>
+      </w:r>
+      <w:proofErr w:type="spellStart"/>
+      <w:r>
+        <w:t>null</w:t>
+      </w:r>
+      <w:proofErr w:type="spellEnd"/>
+      <w:r>
+        <w:t>,</w:t>
+      </w:r>
+    </w:p>
+    <w:p>
+      <w:pPr>
+        <w:jc w:val="both"/>
+      </w:pPr>
+      <w:proofErr w:type="spellStart"/>
+      <w:r>
+        <w:t>direccion</w:t>
+      </w:r>
+      <w:proofErr w:type="spellEnd"/>
+      <w:r>
+        <w:t xml:space="preserve"> </w:t>
+      </w:r>
+      <w:proofErr w:type="spellStart"/>
+      <w:proofErr w:type="gramStart"/>
+      <w:r>
+        <w:t>varchar</w:t>
+      </w:r>
+      <w:proofErr w:type="spellEnd"/>
+      <w:r>
+        <w:t>(</w:t>
+      </w:r>
+      <w:proofErr w:type="gramEnd"/>
+      <w:r>
+        <w:t xml:space="preserve">40) </w:t>
+      </w:r>
+      <w:proofErr w:type="spellStart"/>
+      <w:r>
+        <w:t>unique</w:t>
+      </w:r>
+      <w:proofErr w:type="spellEnd"/>
+      <w:r>
+        <w:t xml:space="preserve"> </w:t>
+      </w:r>
+      <w:proofErr w:type="spellStart"/>
+      <w:r>
+        <w:t>not</w:t>
+      </w:r>
+      <w:proofErr w:type="spellEnd"/>
+      <w:r>
+        <w:t xml:space="preserve"> </w:t>
+      </w:r>
+      <w:proofErr w:type="spellStart"/>
+      <w:r>
+        <w:t>null</w:t>
+      </w:r>
+      <w:proofErr w:type="spellEnd"/>
+      <w:r>
+        <w:t>);</w:t>
+      </w:r>
+    </w:p>
+    <w:p>
+      <w:pPr>
+        <w:jc w:val="both"/>
+      </w:pPr>
+    </w:p>
+    <w:p>
+      <w:pPr>
+        <w:jc w:val="both"/>
+      </w:pPr>
+      <w:r>
+        <w:t>CREATE TABLE producto</w:t>
+      </w:r>
+    </w:p>
+    <w:p>
+      <w:pPr>
+        <w:jc w:val="both"/>
+      </w:pPr>
+      <w:r>
+        <w:t xml:space="preserve">(nombre </w:t>
+      </w:r>
+      <w:proofErr w:type="spellStart"/>
+      <w:proofErr w:type="gramStart"/>
+      <w:r>
+        <w:t>varchar</w:t>
+      </w:r>
+      <w:proofErr w:type="spellEnd"/>
+      <w:r>
+        <w:t>(</w:t>
+      </w:r>
+      <w:proofErr w:type="gramEnd"/>
+      <w:r>
+        <w:t xml:space="preserve">40) </w:t>
+      </w:r>
+      <w:proofErr w:type="spellStart"/>
+      <w:r>
         <w:t>primary</w:t>
       </w:r>
       <w:proofErr w:type="spellEnd"/>
@@ -1119,12 +1356,255 @@
         <w:jc w:val="both"/>
       </w:pPr>
       <w:r>
-        <w:t xml:space="preserve">nombre </w:t>
+        <w:t xml:space="preserve">tipo </w:t>
+      </w:r>
+      <w:proofErr w:type="spellStart"/>
+      <w:r>
+        <w:t>enum</w:t>
+      </w:r>
+      <w:proofErr w:type="spellEnd"/>
+      <w:r>
+        <w:t xml:space="preserve"> ('</w:t>
+      </w:r>
+      <w:r>
+        <w:t>BEBIDA</w:t>
+      </w:r>
+      <w:r>
+        <w:t>', '</w:t>
+      </w:r>
+      <w:r>
+        <w:t>COMIDA</w:t>
+      </w:r>
+      <w:r>
+        <w:t>', '</w:t>
+      </w:r>
+      <w:r>
+        <w:t>OTROS</w:t>
+      </w:r>
+      <w:r>
+        <w:t xml:space="preserve">') </w:t>
+      </w:r>
+      <w:proofErr w:type="spellStart"/>
+      <w:r>
+        <w:t>not</w:t>
+      </w:r>
+      <w:proofErr w:type="spellEnd"/>
+      <w:r>
+        <w:t xml:space="preserve"> </w:t>
+      </w:r>
+      <w:proofErr w:type="spellStart"/>
+      <w:r>
+        <w:t>null</w:t>
+      </w:r>
+      <w:proofErr w:type="spellEnd"/>
+      <w:r>
+        <w:t>,</w:t>
+      </w:r>
+    </w:p>
+    <w:p>
+      <w:pPr>
+        <w:jc w:val="both"/>
+      </w:pPr>
+      <w:proofErr w:type="spellStart"/>
+      <w:r>
+        <w:t>fecha_caducidad</w:t>
+      </w:r>
+      <w:proofErr w:type="spellEnd"/>
+      <w:r>
+        <w:t xml:space="preserve"> date </w:t>
+      </w:r>
+      <w:proofErr w:type="spellStart"/>
+      <w:r>
+        <w:t>not</w:t>
+      </w:r>
+      <w:proofErr w:type="spellEnd"/>
+      <w:r>
+        <w:t xml:space="preserve"> </w:t>
+      </w:r>
+      <w:proofErr w:type="spellStart"/>
+      <w:r>
+        <w:t>null</w:t>
+      </w:r>
+      <w:proofErr w:type="spellEnd"/>
+      <w:r>
+        <w:t>,</w:t>
+      </w:r>
+    </w:p>
+    <w:p>
+      <w:pPr>
+        <w:jc w:val="both"/>
+      </w:pPr>
+      <w:proofErr w:type="spellStart"/>
+      <w:r>
+        <w:t>precio_venta</w:t>
+      </w:r>
+      <w:proofErr w:type="spellEnd"/>
+      <w:r>
+        <w:t xml:space="preserve"> </w:t>
+      </w:r>
+      <w:proofErr w:type="spellStart"/>
+      <w:r>
+        <w:t>float</w:t>
+      </w:r>
+      <w:proofErr w:type="spellEnd"/>
+      <w:r>
+        <w:t xml:space="preserve"> </w:t>
+      </w:r>
+      <w:proofErr w:type="spellStart"/>
+      <w:r>
+        <w:t>not</w:t>
+      </w:r>
+      <w:proofErr w:type="spellEnd"/>
+      <w:r>
+        <w:t xml:space="preserve"> </w:t>
+      </w:r>
+      <w:proofErr w:type="spellStart"/>
+      <w:r>
+        <w:t>null</w:t>
+      </w:r>
+      <w:proofErr w:type="spellEnd"/>
+      <w:r>
+        <w:t>,</w:t>
+      </w:r>
+    </w:p>
+    <w:p>
+      <w:pPr>
+        <w:jc w:val="both"/>
+      </w:pPr>
+      <w:proofErr w:type="spellStart"/>
+      <w:r>
+        <w:t>precio_compra</w:t>
+      </w:r>
+      <w:proofErr w:type="spellEnd"/>
+      <w:r>
+        <w:t xml:space="preserve"> </w:t>
+      </w:r>
+      <w:proofErr w:type="spellStart"/>
+      <w:r>
+        <w:t>float</w:t>
+      </w:r>
+      <w:proofErr w:type="spellEnd"/>
+      <w:r>
+        <w:t xml:space="preserve"> </w:t>
+      </w:r>
+      <w:proofErr w:type="spellStart"/>
+      <w:r>
+        <w:t>not</w:t>
+      </w:r>
+      <w:proofErr w:type="spellEnd"/>
+      <w:r>
+        <w:t xml:space="preserve"> </w:t>
+      </w:r>
+      <w:proofErr w:type="spellStart"/>
+      <w:r>
+        <w:t>null</w:t>
+      </w:r>
+      <w:proofErr w:type="spellEnd"/>
+      <w:r>
+        <w:t>);</w:t>
+      </w:r>
+    </w:p>
+    <w:p>
+      <w:pPr>
+        <w:jc w:val="both"/>
+      </w:pPr>
+    </w:p>
+    <w:p>
+      <w:pPr>
+        <w:jc w:val="both"/>
+      </w:pPr>
+      <w:r>
+        <w:t>CREATE TABLE ticket</w:t>
+      </w:r>
+    </w:p>
+    <w:p>
+      <w:pPr>
+        <w:jc w:val="both"/>
+      </w:pPr>
+      <w:r>
+        <w:t>(</w:t>
+      </w:r>
+      <w:proofErr w:type="spellStart"/>
+      <w:r>
+        <w:t>num_trans</w:t>
+      </w:r>
+      <w:proofErr w:type="spellEnd"/>
+      <w:r>
+        <w:t xml:space="preserve"> </w:t>
+      </w:r>
+      <w:proofErr w:type="spellStart"/>
+      <w:r>
+        <w:t>int</w:t>
+      </w:r>
+      <w:proofErr w:type="spellEnd"/>
+      <w:r>
+        <w:t xml:space="preserve"> </w:t>
+      </w:r>
+      <w:proofErr w:type="spellStart"/>
+      <w:r>
+        <w:t>auto_increment</w:t>
+      </w:r>
+      <w:proofErr w:type="spellEnd"/>
+      <w:r>
+        <w:t xml:space="preserve"> </w:t>
+      </w:r>
+      <w:proofErr w:type="spellStart"/>
+      <w:r>
+        <w:t>primary</w:t>
+      </w:r>
+      <w:proofErr w:type="spellEnd"/>
+      <w:r>
+        <w:t xml:space="preserve"> </w:t>
+      </w:r>
+      <w:proofErr w:type="spellStart"/>
+      <w:r>
+        <w:t>key</w:t>
+      </w:r>
+      <w:proofErr w:type="spellEnd"/>
+      <w:r>
+        <w:t>,</w:t>
+      </w:r>
+    </w:p>
+    <w:p>
+      <w:pPr>
+        <w:jc w:val="both"/>
+      </w:pPr>
+      <w:r>
+        <w:t xml:space="preserve">fecha date </w:t>
+      </w:r>
+      <w:proofErr w:type="spellStart"/>
+      <w:r>
+        <w:t>not</w:t>
+      </w:r>
+      <w:proofErr w:type="spellEnd"/>
+      <w:r>
+        <w:t xml:space="preserve"> </w:t>
+      </w:r>
+      <w:proofErr w:type="spellStart"/>
+      <w:r>
+        <w:t>null</w:t>
+      </w:r>
+      <w:proofErr w:type="spellEnd"/>
+      <w:r>
+        <w:t>,</w:t>
+      </w:r>
+    </w:p>
+    <w:p>
+      <w:pPr>
+        <w:jc w:val="both"/>
+      </w:pPr>
+      <w:proofErr w:type="spellStart"/>
+      <w:r>
+        <w:t>nif_local</w:t>
+      </w:r>
+      <w:proofErr w:type="spellEnd"/>
+      <w:r>
+        <w:t xml:space="preserve"> </w:t>
       </w:r>
       <w:proofErr w:type="spellStart"/>
       <w:proofErr w:type="gramStart"/>
       <w:r>
-        <w:t>varchar</w:t>
+        <w:t>char</w:t>
       </w:r>
       <w:proofErr w:type="spellEnd"/>
       <w:r>
@@ -1132,7 +1612,10 @@
       </w:r>
       <w:proofErr w:type="gramEnd"/>
       <w:r>
-        <w:t xml:space="preserve">40) </w:t>
+        <w:t>9</w:t>
+      </w:r>
+      <w:r>
+        <w:t xml:space="preserve">) </w:t>
       </w:r>
       <w:proofErr w:type="spellStart"/>
       <w:r>
@@ -1163,541 +1646,90 @@
       <w:pPr>
         <w:jc w:val="both"/>
       </w:pPr>
-      <w:proofErr w:type="spellStart"/>
-      <w:r>
-        <w:t>nombre_propietario</w:t>
-      </w:r>
-      <w:proofErr w:type="spellEnd"/>
-      <w:r>
-        <w:t xml:space="preserve"> </w:t>
-      </w:r>
-      <w:proofErr w:type="spellStart"/>
+      <w:r>
+        <w:t xml:space="preserve">CONSTRAINT </w:t>
+      </w:r>
+      <w:proofErr w:type="spellStart"/>
+      <w:r>
+        <w:t>fk_nif_local_ticket</w:t>
+      </w:r>
+      <w:proofErr w:type="spellEnd"/>
+      <w:r>
+        <w:t xml:space="preserve"> FOREIGN KEY (</w:t>
+      </w:r>
+      <w:proofErr w:type="spellStart"/>
+      <w:r>
+        <w:t>nif_local</w:t>
+      </w:r>
+      <w:proofErr w:type="spellEnd"/>
+      <w:r>
+        <w:t xml:space="preserve">) </w:t>
+      </w:r>
+      <w:proofErr w:type="spellStart"/>
+      <w:r>
+        <w:t>references</w:t>
+      </w:r>
+      <w:proofErr w:type="spellEnd"/>
+      <w:r>
+        <w:t xml:space="preserve"> local(</w:t>
+      </w:r>
+      <w:proofErr w:type="spellStart"/>
+      <w:r>
+        <w:t>nif</w:t>
+      </w:r>
+      <w:proofErr w:type="spellEnd"/>
       <w:proofErr w:type="gramStart"/>
       <w:r>
-        <w:t>varchar</w:t>
-      </w:r>
-      <w:proofErr w:type="spellEnd"/>
+        <w:t>) )</w:t>
+      </w:r>
+      <w:proofErr w:type="gramEnd"/>
+      <w:r>
+        <w:t>;</w:t>
+      </w:r>
+    </w:p>
+    <w:p>
+      <w:pPr>
+        <w:jc w:val="both"/>
+      </w:pPr>
+    </w:p>
+    <w:p>
+      <w:pPr>
+        <w:jc w:val="both"/>
+      </w:pPr>
+      <w:r>
+        <w:t>CREATE TABLE tiene</w:t>
+      </w:r>
+    </w:p>
+    <w:p>
+      <w:pPr>
+        <w:jc w:val="both"/>
+      </w:pPr>
       <w:r>
         <w:t>(</w:t>
       </w:r>
+      <w:proofErr w:type="spellStart"/>
+      <w:r>
+        <w:t>nif_local</w:t>
+      </w:r>
+      <w:proofErr w:type="spellEnd"/>
+      <w:r>
+        <w:t xml:space="preserve"> </w:t>
+      </w:r>
+      <w:proofErr w:type="spellStart"/>
+      <w:proofErr w:type="gramStart"/>
+      <w:r>
+        <w:t>char</w:t>
+      </w:r>
+      <w:proofErr w:type="spellEnd"/>
+      <w:r>
+        <w:t>(</w:t>
+      </w:r>
       <w:proofErr w:type="gramEnd"/>
       <w:r>
-        <w:t xml:space="preserve">40) </w:t>
-      </w:r>
-      <w:proofErr w:type="spellStart"/>
-      <w:r>
-        <w:t>not</w:t>
-      </w:r>
-      <w:proofErr w:type="spellEnd"/>
-      <w:r>
-        <w:t xml:space="preserve"> </w:t>
-      </w:r>
-      <w:proofErr w:type="spellStart"/>
-      <w:r>
-        <w:t>null</w:t>
-      </w:r>
-      <w:proofErr w:type="spellEnd"/>
-      <w:r>
-        <w:t>,</w:t>
-      </w:r>
-    </w:p>
-    <w:p>
-      <w:pPr>
-        <w:jc w:val="both"/>
-      </w:pPr>
-      <w:r>
-        <w:t xml:space="preserve">tipo </w:t>
-      </w:r>
-      <w:proofErr w:type="spellStart"/>
-      <w:proofErr w:type="gramStart"/>
-      <w:r>
-        <w:t>varchar</w:t>
-      </w:r>
-      <w:proofErr w:type="spellEnd"/>
-      <w:r>
-        <w:t>(</w:t>
-      </w:r>
-      <w:proofErr w:type="gramEnd"/>
-      <w:r>
-        <w:t xml:space="preserve">40) </w:t>
-      </w:r>
-      <w:proofErr w:type="spellStart"/>
-      <w:r>
-        <w:t>not</w:t>
-      </w:r>
-      <w:proofErr w:type="spellEnd"/>
-      <w:r>
-        <w:t xml:space="preserve"> </w:t>
-      </w:r>
-      <w:proofErr w:type="spellStart"/>
-      <w:r>
-        <w:t>null</w:t>
-      </w:r>
-      <w:proofErr w:type="spellEnd"/>
-      <w:r>
-        <w:t>,</w:t>
-      </w:r>
-    </w:p>
-    <w:p>
-      <w:pPr>
-        <w:jc w:val="both"/>
-      </w:pPr>
-      <w:proofErr w:type="spellStart"/>
-      <w:r>
-        <w:t>direccion</w:t>
-      </w:r>
-      <w:proofErr w:type="spellEnd"/>
-      <w:r>
-        <w:t xml:space="preserve"> </w:t>
-      </w:r>
-      <w:proofErr w:type="spellStart"/>
-      <w:proofErr w:type="gramStart"/>
-      <w:r>
-        <w:t>varchar</w:t>
-      </w:r>
-      <w:proofErr w:type="spellEnd"/>
-      <w:r>
-        <w:t>(</w:t>
-      </w:r>
-      <w:proofErr w:type="gramEnd"/>
-      <w:r>
-        <w:t xml:space="preserve">40) </w:t>
-      </w:r>
-      <w:proofErr w:type="spellStart"/>
-      <w:r>
-        <w:t>unique</w:t>
-      </w:r>
-      <w:proofErr w:type="spellEnd"/>
-      <w:r>
-        <w:t xml:space="preserve"> </w:t>
-      </w:r>
-      <w:proofErr w:type="spellStart"/>
-      <w:r>
-        <w:t>not</w:t>
-      </w:r>
-      <w:proofErr w:type="spellEnd"/>
-      <w:r>
-        <w:t xml:space="preserve"> </w:t>
-      </w:r>
-      <w:proofErr w:type="spellStart"/>
-      <w:r>
-        <w:t>null</w:t>
-      </w:r>
-      <w:proofErr w:type="spellEnd"/>
-      <w:r>
-        <w:t>);</w:t>
-      </w:r>
-    </w:p>
-    <w:p>
-      <w:pPr>
-        <w:jc w:val="both"/>
-      </w:pPr>
-    </w:p>
-    <w:p>
-      <w:pPr>
-        <w:jc w:val="both"/>
-      </w:pPr>
-      <w:r>
-        <w:t>CREATE TABLE producto</w:t>
-      </w:r>
-    </w:p>
-    <w:p>
-      <w:pPr>
-        <w:jc w:val="both"/>
-      </w:pPr>
-      <w:r>
-        <w:t xml:space="preserve">(nombre </w:t>
-      </w:r>
-      <w:proofErr w:type="spellStart"/>
-      <w:proofErr w:type="gramStart"/>
-      <w:r>
-        <w:t>varchar</w:t>
-      </w:r>
-      <w:proofErr w:type="spellEnd"/>
-      <w:r>
-        <w:t>(</w:t>
-      </w:r>
-      <w:proofErr w:type="gramEnd"/>
-      <w:r>
-        <w:t xml:space="preserve">40) </w:t>
-      </w:r>
-      <w:proofErr w:type="spellStart"/>
-      <w:r>
-        <w:t>primary</w:t>
-      </w:r>
-      <w:proofErr w:type="spellEnd"/>
-      <w:r>
-        <w:t xml:space="preserve"> </w:t>
-      </w:r>
-      <w:proofErr w:type="spellStart"/>
-      <w:r>
-        <w:t>key</w:t>
-      </w:r>
-      <w:proofErr w:type="spellEnd"/>
-      <w:r>
-        <w:t>,</w:t>
-      </w:r>
-    </w:p>
-    <w:p>
-      <w:pPr>
-        <w:jc w:val="both"/>
-      </w:pPr>
-      <w:r>
-        <w:t xml:space="preserve">tipo </w:t>
-      </w:r>
-      <w:proofErr w:type="spellStart"/>
-      <w:proofErr w:type="gramStart"/>
-      <w:r>
-        <w:t>varchar</w:t>
-      </w:r>
-      <w:proofErr w:type="spellEnd"/>
-      <w:r>
-        <w:t>(</w:t>
-      </w:r>
-      <w:proofErr w:type="gramEnd"/>
-      <w:r>
-        <w:t xml:space="preserve">40) </w:t>
-      </w:r>
-      <w:proofErr w:type="spellStart"/>
-      <w:r>
-        <w:t>not</w:t>
-      </w:r>
-      <w:proofErr w:type="spellEnd"/>
-      <w:r>
-        <w:t xml:space="preserve"> </w:t>
-      </w:r>
-      <w:proofErr w:type="spellStart"/>
-      <w:r>
-        <w:t>null</w:t>
-      </w:r>
-      <w:proofErr w:type="spellEnd"/>
-      <w:r>
-        <w:t>,</w:t>
-      </w:r>
-    </w:p>
-    <w:p>
-      <w:pPr>
-        <w:jc w:val="both"/>
-      </w:pPr>
-      <w:proofErr w:type="spellStart"/>
-      <w:r>
-        <w:t>fecha_caducidad</w:t>
-      </w:r>
-      <w:proofErr w:type="spellEnd"/>
-      <w:r>
-        <w:t xml:space="preserve"> date </w:t>
-      </w:r>
-      <w:proofErr w:type="spellStart"/>
-      <w:r>
-        <w:t>not</w:t>
-      </w:r>
-      <w:proofErr w:type="spellEnd"/>
-      <w:r>
-        <w:t xml:space="preserve"> </w:t>
-      </w:r>
-      <w:proofErr w:type="spellStart"/>
-      <w:r>
-        <w:t>null</w:t>
-      </w:r>
-      <w:proofErr w:type="spellEnd"/>
-      <w:r>
-        <w:t>,</w:t>
-      </w:r>
-    </w:p>
-    <w:p>
-      <w:pPr>
-        <w:jc w:val="both"/>
-      </w:pPr>
-      <w:proofErr w:type="spellStart"/>
-      <w:r>
-        <w:t>precio_venta</w:t>
-      </w:r>
-      <w:proofErr w:type="spellEnd"/>
-      <w:r>
-        <w:t xml:space="preserve"> </w:t>
-      </w:r>
-      <w:proofErr w:type="spellStart"/>
-      <w:r>
-        <w:t>double</w:t>
-      </w:r>
-      <w:proofErr w:type="spellEnd"/>
-      <w:r>
-        <w:t xml:space="preserve"> </w:t>
-      </w:r>
-      <w:proofErr w:type="spellStart"/>
-      <w:r>
-        <w:t>not</w:t>
-      </w:r>
-      <w:proofErr w:type="spellEnd"/>
-      <w:r>
-        <w:t xml:space="preserve"> </w:t>
-      </w:r>
-      <w:proofErr w:type="spellStart"/>
-      <w:r>
-        <w:t>null</w:t>
-      </w:r>
-      <w:proofErr w:type="spellEnd"/>
-      <w:r>
-        <w:t>,</w:t>
-      </w:r>
-    </w:p>
-    <w:p>
-      <w:pPr>
-        <w:jc w:val="both"/>
-      </w:pPr>
-      <w:proofErr w:type="spellStart"/>
-      <w:r>
-        <w:t>precio_compra</w:t>
-      </w:r>
-      <w:proofErr w:type="spellEnd"/>
-      <w:r>
-        <w:t xml:space="preserve"> </w:t>
-      </w:r>
-      <w:proofErr w:type="spellStart"/>
-      <w:r>
-        <w:t>double</w:t>
-      </w:r>
-      <w:proofErr w:type="spellEnd"/>
-      <w:r>
-        <w:t xml:space="preserve"> </w:t>
-      </w:r>
-      <w:proofErr w:type="spellStart"/>
-      <w:r>
-        <w:t>not</w:t>
-      </w:r>
-      <w:proofErr w:type="spellEnd"/>
-      <w:r>
-        <w:t xml:space="preserve"> </w:t>
-      </w:r>
-      <w:proofErr w:type="spellStart"/>
-      <w:r>
-        <w:t>null</w:t>
-      </w:r>
-      <w:proofErr w:type="spellEnd"/>
-      <w:r>
-        <w:t>);</w:t>
-      </w:r>
-    </w:p>
-    <w:p>
-      <w:pPr>
-        <w:jc w:val="both"/>
-      </w:pPr>
-    </w:p>
-    <w:p>
-      <w:pPr>
-        <w:jc w:val="both"/>
-      </w:pPr>
-      <w:r>
-        <w:t>CREATE TABLE ticket</w:t>
-      </w:r>
-    </w:p>
-    <w:p>
-      <w:pPr>
-        <w:jc w:val="both"/>
-      </w:pPr>
-      <w:r>
-        <w:t>(</w:t>
-      </w:r>
-      <w:proofErr w:type="spellStart"/>
-      <w:r>
-        <w:t>num_trans</w:t>
-      </w:r>
-      <w:proofErr w:type="spellEnd"/>
-      <w:r>
-        <w:t xml:space="preserve"> </w:t>
-      </w:r>
-      <w:proofErr w:type="spellStart"/>
-      <w:r>
-        <w:t>int</w:t>
-      </w:r>
-      <w:proofErr w:type="spellEnd"/>
-      <w:r>
-        <w:t xml:space="preserve"> </w:t>
-      </w:r>
-      <w:proofErr w:type="spellStart"/>
-      <w:r>
-        <w:t>auto_increment</w:t>
-      </w:r>
-      <w:proofErr w:type="spellEnd"/>
-      <w:r>
-        <w:t xml:space="preserve"> </w:t>
-      </w:r>
-      <w:proofErr w:type="spellStart"/>
-      <w:r>
-        <w:t>primary</w:t>
-      </w:r>
-      <w:proofErr w:type="spellEnd"/>
-      <w:r>
-        <w:t xml:space="preserve"> </w:t>
-      </w:r>
-      <w:proofErr w:type="spellStart"/>
-      <w:r>
-        <w:t>key</w:t>
-      </w:r>
-      <w:proofErr w:type="spellEnd"/>
-      <w:r>
-        <w:t>,</w:t>
-      </w:r>
-    </w:p>
-    <w:p>
-      <w:pPr>
-        <w:jc w:val="both"/>
-      </w:pPr>
-      <w:r>
-        <w:t xml:space="preserve">fecha date </w:t>
-      </w:r>
-      <w:proofErr w:type="spellStart"/>
-      <w:r>
-        <w:t>not</w:t>
-      </w:r>
-      <w:proofErr w:type="spellEnd"/>
-      <w:r>
-        <w:t xml:space="preserve"> </w:t>
-      </w:r>
-      <w:proofErr w:type="spellStart"/>
-      <w:r>
-        <w:t>null</w:t>
-      </w:r>
-      <w:proofErr w:type="spellEnd"/>
-      <w:r>
-        <w:t>,</w:t>
-      </w:r>
-    </w:p>
-    <w:p>
-      <w:pPr>
-        <w:jc w:val="both"/>
-      </w:pPr>
-      <w:proofErr w:type="spellStart"/>
-      <w:r>
-        <w:t>nif_local</w:t>
-      </w:r>
-      <w:proofErr w:type="spellEnd"/>
-      <w:r>
-        <w:t xml:space="preserve"> </w:t>
-      </w:r>
-      <w:proofErr w:type="spellStart"/>
-      <w:proofErr w:type="gramStart"/>
-      <w:r>
-        <w:t>varchar</w:t>
-      </w:r>
-      <w:proofErr w:type="spellEnd"/>
-      <w:r>
-        <w:t>(</w:t>
-      </w:r>
-      <w:proofErr w:type="gramEnd"/>
-      <w:r>
-        <w:t xml:space="preserve">40) </w:t>
-      </w:r>
-      <w:proofErr w:type="spellStart"/>
-      <w:r>
-        <w:t>unique</w:t>
-      </w:r>
-      <w:proofErr w:type="spellEnd"/>
-      <w:r>
-        <w:t xml:space="preserve"> </w:t>
-      </w:r>
-      <w:proofErr w:type="spellStart"/>
-      <w:r>
-        <w:t>not</w:t>
-      </w:r>
-      <w:proofErr w:type="spellEnd"/>
-      <w:r>
-        <w:t xml:space="preserve"> </w:t>
-      </w:r>
-      <w:proofErr w:type="spellStart"/>
-      <w:r>
-        <w:t>null</w:t>
-      </w:r>
-      <w:proofErr w:type="spellEnd"/>
-      <w:r>
-        <w:t>,</w:t>
-      </w:r>
-    </w:p>
-    <w:p>
-      <w:pPr>
-        <w:jc w:val="both"/>
-      </w:pPr>
-      <w:r>
-        <w:t xml:space="preserve">CONSTRAINT </w:t>
-      </w:r>
-      <w:proofErr w:type="spellStart"/>
-      <w:r>
-        <w:t>fk_nif_local_ticket</w:t>
-      </w:r>
-      <w:proofErr w:type="spellEnd"/>
-      <w:r>
-        <w:t xml:space="preserve"> FOREIGN KEY (</w:t>
-      </w:r>
-      <w:proofErr w:type="spellStart"/>
-      <w:r>
-        <w:t>nif_local</w:t>
-      </w:r>
-      <w:proofErr w:type="spellEnd"/>
-      <w:r>
-        <w:t xml:space="preserve">) </w:t>
-      </w:r>
-      <w:proofErr w:type="spellStart"/>
-      <w:r>
-        <w:t>references</w:t>
-      </w:r>
-      <w:proofErr w:type="spellEnd"/>
-      <w:r>
-        <w:t xml:space="preserve"> local(</w:t>
-      </w:r>
-      <w:proofErr w:type="spellStart"/>
-      <w:r>
-        <w:t>nif</w:t>
-      </w:r>
-      <w:proofErr w:type="spellEnd"/>
-      <w:proofErr w:type="gramStart"/>
-      <w:r>
-        <w:t>) )</w:t>
-      </w:r>
-      <w:proofErr w:type="gramEnd"/>
-      <w:r>
-        <w:t>;</w:t>
-      </w:r>
-    </w:p>
-    <w:p>
-      <w:pPr>
-        <w:jc w:val="both"/>
-      </w:pPr>
-    </w:p>
-    <w:p>
-      <w:pPr>
-        <w:jc w:val="both"/>
-      </w:pPr>
-      <w:r>
-        <w:t>CREATE TABLE tiene</w:t>
-      </w:r>
-    </w:p>
-    <w:p>
-      <w:pPr>
-        <w:jc w:val="both"/>
-      </w:pPr>
-      <w:r>
-        <w:t>(</w:t>
-      </w:r>
-      <w:proofErr w:type="spellStart"/>
-      <w:r>
-        <w:t>nif_local</w:t>
-      </w:r>
-      <w:proofErr w:type="spellEnd"/>
-      <w:r>
-        <w:t xml:space="preserve"> </w:t>
-      </w:r>
-      <w:proofErr w:type="spellStart"/>
-      <w:proofErr w:type="gramStart"/>
-      <w:r>
-        <w:t>varchar</w:t>
-      </w:r>
-      <w:proofErr w:type="spellEnd"/>
-      <w:r>
-        <w:t>(</w:t>
-      </w:r>
-      <w:proofErr w:type="gramEnd"/>
-      <w:r>
-        <w:t>40),</w:t>
+        <w:t>9</w:t>
+      </w:r>
+      <w:r>
+        <w:t>),</w:t>
       </w:r>
     </w:p>
     <w:p>
@@ -1931,14 +1963,6 @@
       </w:r>
       <w:proofErr w:type="spellEnd"/>
       <w:r>
-        <w:t xml:space="preserve"> </w:t>
-      </w:r>
-      <w:proofErr w:type="spellStart"/>
-      <w:r>
-        <w:t>auto_increment</w:t>
-      </w:r>
-      <w:proofErr w:type="spellEnd"/>
-      <w:r>
         <w:t>,</w:t>
       </w:r>
     </w:p>
@@ -1988,7 +2012,7 @@
       </w:r>
       <w:proofErr w:type="spellStart"/>
       <w:r>
-        <w:t>double</w:t>
+        <w:t>float</w:t>
       </w:r>
       <w:proofErr w:type="spellEnd"/>
       <w:r>
@@ -2130,6 +2154,111 @@
         <w:jc w:val="both"/>
       </w:pPr>
       <w:r>
+        <w:t xml:space="preserve">CREATE TABLE </w:t>
+      </w:r>
+      <w:proofErr w:type="spellStart"/>
+      <w:r>
+        <w:t>identificacion</w:t>
+      </w:r>
+      <w:proofErr w:type="spellEnd"/>
+    </w:p>
+    <w:p>
+      <w:pPr>
+        <w:jc w:val="both"/>
+      </w:pPr>
+      <w:r>
+        <w:t>(</w:t>
+      </w:r>
+      <w:proofErr w:type="spellStart"/>
+      <w:r>
+        <w:t>nif</w:t>
+      </w:r>
+      <w:proofErr w:type="spellEnd"/>
+      <w:r>
+        <w:t xml:space="preserve"> </w:t>
+      </w:r>
+      <w:proofErr w:type="spellStart"/>
+      <w:proofErr w:type="gramStart"/>
+      <w:r>
+        <w:t>char</w:t>
+      </w:r>
+      <w:proofErr w:type="spellEnd"/>
+      <w:r>
+        <w:t>(</w:t>
+      </w:r>
+      <w:proofErr w:type="gramEnd"/>
+      <w:r>
+        <w:t xml:space="preserve">9) </w:t>
+      </w:r>
+      <w:proofErr w:type="spellStart"/>
+      <w:r>
+        <w:t>primary</w:t>
+      </w:r>
+      <w:proofErr w:type="spellEnd"/>
+      <w:r>
+        <w:t xml:space="preserve"> </w:t>
+      </w:r>
+      <w:proofErr w:type="spellStart"/>
+      <w:r>
+        <w:t>key</w:t>
+      </w:r>
+      <w:proofErr w:type="spellEnd"/>
+      <w:r>
+        <w:t>,</w:t>
+      </w:r>
+    </w:p>
+    <w:p>
+      <w:pPr>
+        <w:jc w:val="both"/>
+      </w:pPr>
+      <w:proofErr w:type="spellStart"/>
+      <w:r>
+        <w:t>nombre_apellidos</w:t>
+      </w:r>
+      <w:proofErr w:type="spellEnd"/>
+      <w:r>
+        <w:t xml:space="preserve"> </w:t>
+      </w:r>
+      <w:proofErr w:type="spellStart"/>
+      <w:proofErr w:type="gramStart"/>
+      <w:r>
+        <w:t>varchar</w:t>
+      </w:r>
+      <w:proofErr w:type="spellEnd"/>
+      <w:r>
+        <w:t>(</w:t>
+      </w:r>
+      <w:proofErr w:type="gramEnd"/>
+      <w:r>
+        <w:t xml:space="preserve">40) </w:t>
+      </w:r>
+      <w:proofErr w:type="spellStart"/>
+      <w:r>
+        <w:t>not</w:t>
+      </w:r>
+      <w:proofErr w:type="spellEnd"/>
+      <w:r>
+        <w:t xml:space="preserve"> </w:t>
+      </w:r>
+      <w:proofErr w:type="spellStart"/>
+      <w:r>
+        <w:t>null</w:t>
+      </w:r>
+      <w:proofErr w:type="spellEnd"/>
+      <w:r>
+        <w:t>);</w:t>
+      </w:r>
+    </w:p>
+    <w:p>
+      <w:pPr>
+        <w:jc w:val="both"/>
+      </w:pPr>
+    </w:p>
+    <w:p>
+      <w:pPr>
+        <w:jc w:val="both"/>
+      </w:pPr>
+      <w:r>
         <w:t>CREATE TABLE factura</w:t>
       </w:r>
     </w:p>
@@ -2158,14 +2287,6 @@
       </w:r>
       <w:proofErr w:type="spellStart"/>
       <w:r>
-        <w:t>auto_increment</w:t>
-      </w:r>
-      <w:proofErr w:type="spellEnd"/>
-      <w:r>
-        <w:t xml:space="preserve"> </w:t>
-      </w:r>
-      <w:proofErr w:type="spellStart"/>
-      <w:r>
         <w:t>primary</w:t>
       </w:r>
       <w:proofErr w:type="spellEnd"/>
@@ -2196,7 +2317,7 @@
       <w:proofErr w:type="spellStart"/>
       <w:proofErr w:type="gramStart"/>
       <w:r>
-        <w:t>varchar</w:t>
+        <w:t>char</w:t>
       </w:r>
       <w:proofErr w:type="spellEnd"/>
       <w:r>
@@ -2204,7 +2325,10 @@
       </w:r>
       <w:proofErr w:type="gramEnd"/>
       <w:r>
-        <w:t xml:space="preserve">40) </w:t>
+        <w:t>9</w:t>
+      </w:r>
+      <w:r>
+        <w:t xml:space="preserve">) </w:t>
       </w:r>
       <w:proofErr w:type="spellStart"/>
       <w:r>
@@ -2269,9 +2393,71 @@
       <w:proofErr w:type="spellEnd"/>
       <w:proofErr w:type="gramStart"/>
       <w:r>
-        <w:t>) )</w:t>
+        <w:t>)</w:t>
+      </w:r>
+      <w:r>
+        <w:t xml:space="preserve"> </w:t>
+      </w:r>
+      <w:r>
+        <w:t>,</w:t>
       </w:r>
       <w:proofErr w:type="gramEnd"/>
+    </w:p>
+    <w:p>
+      <w:pPr>
+        <w:jc w:val="both"/>
+      </w:pPr>
+      <w:r>
+        <w:t xml:space="preserve">CONSTRAINT </w:t>
+      </w:r>
+      <w:proofErr w:type="spellStart"/>
+      <w:r>
+        <w:t>fk_nif_</w:t>
+      </w:r>
+      <w:r>
+        <w:t>factura</w:t>
+      </w:r>
+      <w:proofErr w:type="spellEnd"/>
+      <w:r>
+        <w:t xml:space="preserve"> FOREIGN KEY (</w:t>
+      </w:r>
+      <w:proofErr w:type="spellStart"/>
+      <w:r>
+        <w:t>nif</w:t>
+      </w:r>
+      <w:proofErr w:type="spellEnd"/>
+      <w:r>
+        <w:t xml:space="preserve">) </w:t>
+      </w:r>
+      <w:proofErr w:type="spellStart"/>
+      <w:r>
+        <w:t>references</w:t>
+      </w:r>
+      <w:proofErr w:type="spellEnd"/>
+      <w:r>
+        <w:t xml:space="preserve"> </w:t>
+      </w:r>
+      <w:proofErr w:type="spellStart"/>
+      <w:r>
+        <w:t>identificacion</w:t>
+      </w:r>
+      <w:proofErr w:type="spellEnd"/>
+      <w:r>
+        <w:t>(</w:t>
+      </w:r>
+      <w:proofErr w:type="spellStart"/>
+      <w:r>
+        <w:t>nif</w:t>
+      </w:r>
+      <w:proofErr w:type="spellEnd"/>
+      <w:proofErr w:type="gramStart"/>
+      <w:r>
+        <w:t>)</w:t>
+      </w:r>
+      <w:r>
+        <w:t xml:space="preserve"> )</w:t>
+      </w:r>
+      <w:proofErr w:type="gramEnd"/>
       <w:r>
         <w:t>;</w:t>
       </w:r>
@@ -2286,13 +2472,8 @@
         <w:jc w:val="both"/>
       </w:pPr>
       <w:r>
-        <w:t xml:space="preserve">CREATE TABLE </w:t>
-      </w:r>
-      <w:proofErr w:type="spellStart"/>
-      <w:r>
-        <w:t>identificacion</w:t>
-      </w:r>
-      <w:proofErr w:type="spellEnd"/>
+        <w:t>CREATE TABLE pedido</w:t>
+      </w:r>
     </w:p>
     <w:p>
       <w:pPr>
@@ -2303,24 +2484,19 @@
       </w:r>
       <w:proofErr w:type="spellStart"/>
       <w:r>
-        <w:t>nif</w:t>
-      </w:r>
-      <w:proofErr w:type="spellEnd"/>
-      <w:r>
-        <w:t xml:space="preserve"> </w:t>
-      </w:r>
-      <w:proofErr w:type="spellStart"/>
-      <w:proofErr w:type="gramStart"/>
-      <w:r>
-        <w:t>varchar</w:t>
-      </w:r>
-      <w:proofErr w:type="spellEnd"/>
-      <w:r>
-        <w:t>(</w:t>
-      </w:r>
-      <w:proofErr w:type="gramEnd"/>
-      <w:r>
-        <w:t xml:space="preserve">40) </w:t>
+        <w:t>num_trans</w:t>
+      </w:r>
+      <w:proofErr w:type="spellEnd"/>
+      <w:r>
+        <w:t xml:space="preserve"> </w:t>
+      </w:r>
+      <w:proofErr w:type="spellStart"/>
+      <w:r>
+        <w:t>int</w:t>
+      </w:r>
+      <w:proofErr w:type="spellEnd"/>
+      <w:r>
+        <w:t xml:space="preserve"> </w:t>
       </w:r>
       <w:proofErr w:type="spellStart"/>
       <w:r>
@@ -2343,169 +2519,28 @@
       <w:pPr>
         <w:jc w:val="both"/>
       </w:pPr>
-      <w:proofErr w:type="spellStart"/>
-      <w:r>
-        <w:t>nombre_apellidos</w:t>
-      </w:r>
-      <w:proofErr w:type="spellEnd"/>
-      <w:r>
-        <w:t xml:space="preserve"> </w:t>
-      </w:r>
-      <w:proofErr w:type="spellStart"/>
-      <w:proofErr w:type="gramStart"/>
-      <w:r>
-        <w:t>varchar</w:t>
-      </w:r>
-      <w:proofErr w:type="spellEnd"/>
-      <w:r>
-        <w:t>(</w:t>
-      </w:r>
-      <w:proofErr w:type="gramEnd"/>
-      <w:r>
-        <w:t xml:space="preserve">40) </w:t>
-      </w:r>
-      <w:proofErr w:type="spellStart"/>
-      <w:r>
-        <w:t>not</w:t>
-      </w:r>
-      <w:proofErr w:type="spellEnd"/>
-      <w:r>
-        <w:t xml:space="preserve"> </w:t>
-      </w:r>
-      <w:proofErr w:type="spellStart"/>
-      <w:r>
-        <w:t>null</w:t>
-      </w:r>
-      <w:proofErr w:type="spellEnd"/>
-      <w:r>
-        <w:t>,</w:t>
-      </w:r>
-    </w:p>
-    <w:p>
-      <w:pPr>
-        <w:jc w:val="both"/>
-      </w:pPr>
-      <w:r>
-        <w:t xml:space="preserve">CONSTRAINT </w:t>
-      </w:r>
-      <w:proofErr w:type="spellStart"/>
-      <w:r>
-        <w:t>fk_nif_identificacion</w:t>
-      </w:r>
-      <w:proofErr w:type="spellEnd"/>
-      <w:r>
-        <w:t xml:space="preserve"> FOREIGN KEY (</w:t>
-      </w:r>
-      <w:proofErr w:type="spellStart"/>
-      <w:r>
-        <w:t>nif</w:t>
-      </w:r>
-      <w:proofErr w:type="spellEnd"/>
-      <w:r>
-        <w:t xml:space="preserve">) </w:t>
-      </w:r>
-      <w:proofErr w:type="spellStart"/>
-      <w:r>
-        <w:t>references</w:t>
-      </w:r>
-      <w:proofErr w:type="spellEnd"/>
-      <w:r>
-        <w:t xml:space="preserve"> factura(</w:t>
-      </w:r>
-      <w:proofErr w:type="spellStart"/>
-      <w:r>
-        <w:t>nif</w:t>
-      </w:r>
-      <w:proofErr w:type="spellEnd"/>
-      <w:proofErr w:type="gramStart"/>
-      <w:r>
-        <w:t>) )</w:t>
-      </w:r>
-      <w:proofErr w:type="gramEnd"/>
-      <w:r>
-        <w:t>;</w:t>
-      </w:r>
-    </w:p>
-    <w:p>
-      <w:pPr>
-        <w:jc w:val="both"/>
-      </w:pPr>
-    </w:p>
-    <w:p>
-      <w:pPr>
-        <w:jc w:val="both"/>
-      </w:pPr>
-      <w:r>
-        <w:t>CREATE TABLE pedido</w:t>
-      </w:r>
-    </w:p>
-    <w:p>
-      <w:pPr>
-        <w:jc w:val="both"/>
-      </w:pPr>
-      <w:r>
-        <w:t>(</w:t>
-      </w:r>
-      <w:proofErr w:type="spellStart"/>
-      <w:r>
-        <w:t>num_trans</w:t>
-      </w:r>
-      <w:proofErr w:type="spellEnd"/>
-      <w:r>
-        <w:t xml:space="preserve"> </w:t>
-      </w:r>
-      <w:proofErr w:type="spellStart"/>
-      <w:r>
-        <w:t>int</w:t>
-      </w:r>
-      <w:proofErr w:type="spellEnd"/>
-      <w:r>
-        <w:t xml:space="preserve"> </w:t>
-      </w:r>
-      <w:proofErr w:type="spellStart"/>
-      <w:r>
-        <w:t>auto_increment</w:t>
-      </w:r>
-      <w:proofErr w:type="spellEnd"/>
-      <w:r>
-        <w:t xml:space="preserve"> </w:t>
-      </w:r>
-      <w:proofErr w:type="spellStart"/>
-      <w:r>
-        <w:t>primary</w:t>
-      </w:r>
-      <w:proofErr w:type="spellEnd"/>
-      <w:r>
-        <w:t xml:space="preserve"> </w:t>
-      </w:r>
-      <w:proofErr w:type="spellStart"/>
-      <w:r>
-        <w:t>key</w:t>
-      </w:r>
-      <w:proofErr w:type="spellEnd"/>
-      <w:r>
-        <w:t>,</w:t>
-      </w:r>
-    </w:p>
-    <w:p>
-      <w:pPr>
-        <w:jc w:val="both"/>
-      </w:pPr>
       <w:r>
         <w:t xml:space="preserve">tipo </w:t>
       </w:r>
       <w:proofErr w:type="spellStart"/>
-      <w:proofErr w:type="gramStart"/>
-      <w:r>
-        <w:t>varchar</w:t>
-      </w:r>
-      <w:proofErr w:type="spellEnd"/>
-      <w:r>
-        <w:t>(</w:t>
-      </w:r>
-      <w:proofErr w:type="gramEnd"/>
-      <w:r>
-        <w:t xml:space="preserve">40) </w:t>
+      <w:r>
+        <w:t>enum</w:t>
+      </w:r>
+      <w:proofErr w:type="spellEnd"/>
+      <w:r>
+        <w:t xml:space="preserve"> ('</w:t>
+      </w:r>
+      <w:r>
+        <w:t>RECOGIDA</w:t>
+      </w:r>
+      <w:r>
+        <w:t>', '</w:t>
+      </w:r>
+      <w:r>
+        <w:t>ENTREGA</w:t>
+      </w:r>
+      <w:r>
+        <w:t xml:space="preserve">') </w:t>
       </w:r>
       <w:proofErr w:type="spellStart"/>
       <w:r>
@@ -2617,7 +2652,7 @@
 </file>
 
 <file path=word/styles.xml><?xml version="1.0" encoding="utf-8"?>
-<w:styles xmlns:mc="http://schemas.openxmlformats.org/markup-compatibility/2006" xmlns:r="http://schemas.openxmlformats.org/officeDocument/2006/relationships" xmlns:w="http://schemas.openxmlformats.org/wordprocessingml/2006/main" xmlns:w14="http://schemas.microsoft.com/office/word/2010/wordml" xmlns:w15="http://schemas.microsoft.com/office/word/2012/wordml" xmlns:w16se="http://schemas.microsoft.com/office/word/2015/wordml/symex" mc:Ignorable="w14 w15 w16se">
+<w:styles xmlns:mc="http://schemas.openxmlformats.org/markup-compatibility/2006" xmlns:r="http://schemas.openxmlformats.org/officeDocument/2006/relationships" xmlns:w="http://schemas.openxmlformats.org/wordprocessingml/2006/main" xmlns:w14="http://schemas.microsoft.com/office/word/2010/wordml" xmlns:w15="http://schemas.microsoft.com/office/word/2012/wordml" xmlns:w16cex="http://schemas.microsoft.com/office/word/2018/wordml/cex" xmlns:w16cid="http://schemas.microsoft.com/office/word/2016/wordml/cid" xmlns:w16="http://schemas.microsoft.com/office/word/2018/wordml" xmlns:w16se="http://schemas.microsoft.com/office/word/2015/wordml/symex" mc:Ignorable="w14 w15 w16se w16cid w16 w16cex">
   <w:docDefaults>
     <w:rPrDefault>
       <w:rPr>
@@ -2633,7 +2668,7 @@
       </w:pPr>
     </w:pPrDefault>
   </w:docDefaults>
-  <w:latentStyles w:defLockedState="0" w:defUIPriority="99" w:defSemiHidden="0" w:defUnhideWhenUsed="0" w:defQFormat="0" w:count="371">
+  <w:latentStyles w:defLockedState="0" w:defUIPriority="99" w:defSemiHidden="0" w:defUnhideWhenUsed="0" w:defQFormat="0" w:count="376">
     <w:lsdException w:name="Normal" w:uiPriority="0" w:qFormat="1"/>
     <w:lsdException w:name="heading 1" w:uiPriority="9" w:qFormat="1"/>
     <w:lsdException w:name="heading 2" w:semiHidden="1" w:uiPriority="9" w:unhideWhenUsed="1" w:qFormat="1"/>
@@ -2739,7 +2774,6 @@
     <w:lsdException w:name="HTML Sample" w:semiHidden="1" w:unhideWhenUsed="1"/>
     <w:lsdException w:name="HTML Typewriter" w:semiHidden="1" w:unhideWhenUsed="1"/>
     <w:lsdException w:name="HTML Variable" w:semiHidden="1" w:unhideWhenUsed="1"/>
-    <w:lsdException w:name="Normal Table" w:semiHidden="1" w:unhideWhenUsed="1"/>
     <w:lsdException w:name="annotation subject" w:semiHidden="1" w:unhideWhenUsed="1"/>
     <w:lsdException w:name="No List" w:semiHidden="1" w:unhideWhenUsed="1"/>
     <w:lsdException w:name="Outline List 1" w:semiHidden="1" w:unhideWhenUsed="1"/>
@@ -2782,11 +2816,8 @@
     <w:lsdException w:name="Table Contemporary" w:semiHidden="1" w:unhideWhenUsed="1"/>
     <w:lsdException w:name="Table Elegant" w:semiHidden="1" w:unhideWhenUsed="1"/>
     <w:lsdException w:name="Table Professional" w:semiHidden="1" w:unhideWhenUsed="1"/>
-    <w:lsdException w:name="Table Subtle 1" w:semiHidden="1" w:unhideWhenUsed="1"/>
     <w:lsdException w:name="Table Subtle 2" w:semiHidden="1" w:unhideWhenUsed="1"/>
     <w:lsdException w:name="Table Web 1" w:semiHidden="1" w:unhideWhenUsed="1"/>
-    <w:lsdException w:name="Table Web 2" w:semiHidden="1" w:unhideWhenUsed="1"/>
-    <w:lsdException w:name="Table Web 3" w:semiHidden="1" w:unhideWhenUsed="1"/>
     <w:lsdException w:name="Balloon Text" w:semiHidden="1" w:unhideWhenUsed="1"/>
     <w:lsdException w:name="Table Grid" w:uiPriority="39"/>
     <w:lsdException w:name="Table Theme" w:semiHidden="1" w:unhideWhenUsed="1"/>
@@ -3005,6 +3036,11 @@
     <w:lsdException w:name="List Table 5 Dark Accent 6" w:uiPriority="50"/>
     <w:lsdException w:name="List Table 6 Colorful Accent 6" w:uiPriority="51"/>
     <w:lsdException w:name="List Table 7 Colorful Accent 6" w:uiPriority="52"/>
+    <w:lsdException w:name="Mention" w:semiHidden="1" w:unhideWhenUsed="1"/>
+    <w:lsdException w:name="Smart Hyperlink" w:semiHidden="1" w:unhideWhenUsed="1"/>
+    <w:lsdException w:name="Hashtag" w:semiHidden="1" w:unhideWhenUsed="1"/>
+    <w:lsdException w:name="Unresolved Mention" w:semiHidden="1" w:unhideWhenUsed="1"/>
+    <w:lsdException w:name="Smart Link" w:semiHidden="1" w:unhideWhenUsed="1"/>
   </w:latentStyles>
   <w:style w:type="paragraph" w:default="1" w:styleId="Normal">
     <w:name w:val="Normal"/>
@@ -3383,4 +3419,16 @@
     </a:ext>
   </a:extLst>
 </a:theme>
+</file>
+
+<file path=customXml/item1.xml><?xml version="1.0" encoding="utf-8"?>
+<b:Sources xmlns:b="http://schemas.openxmlformats.org/officeDocument/2006/bibliography" xmlns="http://schemas.openxmlformats.org/officeDocument/2006/bibliography" SelectedStyle="\APASixthEditionOfficeOnline.xsl" StyleName="APA" Version="6"/>
+</file>
+
+<file path=customXml/itemProps1.xml><?xml version="1.0" encoding="utf-8"?>
+<ds:datastoreItem xmlns:ds="http://schemas.openxmlformats.org/officeDocument/2006/customXml" ds:itemID="{8F9D165C-2500-465C-B5CB-2F9C522E49CF}">
+  <ds:schemaRefs>
+    <ds:schemaRef ds:uri="http://schemas.openxmlformats.org/officeDocument/2006/bibliography"/>
+  </ds:schemaRefs>
+</ds:datastoreItem>
 </file>
</xml_diff>